<commit_message>
PDF con sellado del tiempo.
</commit_message>
<xml_diff>
--- a/PSCD2.docx
+++ b/PSCD2.docx
@@ -78,6 +78,8 @@
           <w:sz w:val="72"/>
         </w:rPr>
       </w:pPr>
+      <w:bookmarkStart w:id="0" w:name="_GoBack"/>
+      <w:bookmarkEnd w:id="0"/>
       <w:r>
         <w:rPr>
           <w:rFonts w:ascii="Circular Spotify Text Black" w:hAnsi="Circular Spotify Text Black" w:cs="Circular Spotify Text Black"/>
@@ -229,17 +231,7 @@
           <w:sz w:val="28"/>
           <w:szCs w:val="28"/>
         </w:rPr>
-        <w:t>stra</w:t>
-      </w:r>
-      <w:bookmarkStart w:id="0" w:name="_GoBack"/>
-      <w:bookmarkEnd w:id="0"/>
-      <w:r>
-        <w:rPr>
-          <w:rFonts w:ascii="Circular Spotify Text Book" w:hAnsi="Circular Spotify Text Book" w:cs="Circular Spotify Text Book"/>
-          <w:sz w:val="28"/>
-          <w:szCs w:val="28"/>
-        </w:rPr>
-        <w:t xml:space="preserve"> a continuación lo que va recibiendo cada uno y las respuestas que van dando.</w:t>
+        <w:t>stra a continuación lo que va recibiendo cada uno y las respuestas que van dando.</w:t>
       </w:r>
     </w:p>
     <w:tbl>
@@ -6055,10 +6047,13 @@
                 <w:szCs w:val="28"/>
                 <w:lang w:eastAsia="en-US" w:bidi="ar-SA"/>
               </w:rPr>
-              <w:t xml:space="preserve">Se ha recibido un </w:t>
-            </w:r>
-            <w:proofErr w:type="spellStart"/>
-            <w:r>
+              <w:t>Se ha recibido un ctrl+c, el programa terminará cuando la subasta actual llegue a su fin</w:t>
+            </w:r>
+          </w:p>
+          <w:p>
+            <w:pPr>
+              <w:pStyle w:val="Standard"/>
+              <w:jc w:val="both"/>
               <w:rPr>
                 <w:rFonts w:ascii="Consolas" w:eastAsiaTheme="minorHAnsi" w:hAnsi="Consolas" w:cs="Consolas"/>
                 <w:i/>
@@ -6067,33 +6062,6 @@
                 <w:szCs w:val="28"/>
                 <w:lang w:eastAsia="en-US" w:bidi="ar-SA"/>
               </w:rPr>
-              <w:t>ctrl+c</w:t>
-            </w:r>
-            <w:proofErr w:type="spellEnd"/>
-            <w:r>
-              <w:rPr>
-                <w:rFonts w:ascii="Consolas" w:eastAsiaTheme="minorHAnsi" w:hAnsi="Consolas" w:cs="Consolas"/>
-                <w:i/>
-                <w:color w:val="7F8C8D"/>
-                <w:kern w:val="0"/>
-                <w:szCs w:val="28"/>
-                <w:lang w:eastAsia="en-US" w:bidi="ar-SA"/>
-              </w:rPr>
-              <w:t>, el programa terminará cuando la subasta actual llegue a su fin</w:t>
-            </w:r>
-          </w:p>
-          <w:p>
-            <w:pPr>
-              <w:pStyle w:val="Standard"/>
-              <w:jc w:val="both"/>
-              <w:rPr>
-                <w:rFonts w:ascii="Consolas" w:eastAsiaTheme="minorHAnsi" w:hAnsi="Consolas" w:cs="Consolas"/>
-                <w:i/>
-                <w:color w:val="7F8C8D"/>
-                <w:kern w:val="0"/>
-                <w:szCs w:val="28"/>
-                <w:lang w:eastAsia="en-US" w:bidi="ar-SA"/>
-              </w:rPr>
             </w:pPr>
           </w:p>
           <w:p>
@@ -6170,214 +6138,105 @@
                 <w:lang w:eastAsia="en-US" w:bidi="ar-SA"/>
               </w:rPr>
             </w:pPr>
-            <w:proofErr w:type="spellStart"/>
-            <w:r>
-              <w:rPr>
-                <w:rFonts w:ascii="Consolas" w:eastAsiaTheme="minorHAnsi" w:hAnsi="Consolas" w:cs="Consolas"/>
-                <w:color w:val="2C3E50"/>
-                <w:kern w:val="0"/>
-                <w:sz w:val="18"/>
-                <w:szCs w:val="28"/>
-                <w:lang w:eastAsia="en-US" w:bidi="ar-SA"/>
-              </w:rPr>
-              <w:t>Informacion</w:t>
-            </w:r>
-            <w:proofErr w:type="spellEnd"/>
-            <w:r>
-              <w:rPr>
-                <w:rFonts w:ascii="Consolas" w:eastAsiaTheme="minorHAnsi" w:hAnsi="Consolas" w:cs="Consolas"/>
-                <w:color w:val="2C3E50"/>
-                <w:kern w:val="0"/>
-                <w:sz w:val="18"/>
-                <w:szCs w:val="28"/>
-                <w:lang w:eastAsia="en-US" w:bidi="ar-SA"/>
-              </w:rPr>
-              <w:t xml:space="preserve"> </w:t>
-            </w:r>
-            <w:proofErr w:type="spellStart"/>
-            <w:r>
-              <w:rPr>
-                <w:rFonts w:ascii="Consolas" w:eastAsiaTheme="minorHAnsi" w:hAnsi="Consolas" w:cs="Consolas"/>
-                <w:color w:val="2C3E50"/>
-                <w:kern w:val="0"/>
-                <w:sz w:val="18"/>
-                <w:szCs w:val="28"/>
-                <w:lang w:eastAsia="en-US" w:bidi="ar-SA"/>
-              </w:rPr>
-              <w:t>historica</w:t>
-            </w:r>
-            <w:proofErr w:type="spellEnd"/>
-            <w:r>
-              <w:rPr>
-                <w:rFonts w:ascii="Consolas" w:eastAsiaTheme="minorHAnsi" w:hAnsi="Consolas" w:cs="Consolas"/>
-                <w:color w:val="2C3E50"/>
-                <w:kern w:val="0"/>
-                <w:sz w:val="18"/>
-                <w:szCs w:val="28"/>
-                <w:lang w:eastAsia="en-US" w:bidi="ar-SA"/>
-              </w:rPr>
-              <w:t xml:space="preserve"> del sistema</w:t>
-            </w:r>
-          </w:p>
-          <w:p>
-            <w:pPr>
-              <w:pStyle w:val="Standard"/>
-              <w:jc w:val="both"/>
-              <w:rPr>
-                <w:rFonts w:ascii="Consolas" w:eastAsiaTheme="minorHAnsi" w:hAnsi="Consolas" w:cs="Consolas"/>
-                <w:color w:val="2C3E50"/>
-                <w:kern w:val="0"/>
-                <w:sz w:val="18"/>
-                <w:szCs w:val="28"/>
-                <w:lang w:eastAsia="en-US" w:bidi="ar-SA"/>
-              </w:rPr>
-            </w:pPr>
-          </w:p>
-          <w:p>
-            <w:pPr>
-              <w:pStyle w:val="Standard"/>
-              <w:jc w:val="both"/>
-              <w:rPr>
-                <w:rFonts w:ascii="Consolas" w:eastAsiaTheme="minorHAnsi" w:hAnsi="Consolas" w:cs="Consolas"/>
-                <w:color w:val="2C3E50"/>
-                <w:kern w:val="0"/>
-                <w:sz w:val="18"/>
-                <w:szCs w:val="28"/>
-                <w:lang w:eastAsia="en-US" w:bidi="ar-SA"/>
-              </w:rPr>
-            </w:pPr>
-            <w:r>
-              <w:rPr>
-                <w:rFonts w:ascii="Consolas" w:eastAsiaTheme="minorHAnsi" w:hAnsi="Consolas" w:cs="Consolas"/>
-                <w:color w:val="2C3E50"/>
-                <w:kern w:val="0"/>
-                <w:sz w:val="18"/>
-                <w:szCs w:val="28"/>
-                <w:lang w:eastAsia="en-US" w:bidi="ar-SA"/>
-              </w:rPr>
-              <w:t xml:space="preserve">Numero de </w:t>
-            </w:r>
-            <w:proofErr w:type="spellStart"/>
-            <w:r>
-              <w:rPr>
-                <w:rFonts w:ascii="Consolas" w:eastAsiaTheme="minorHAnsi" w:hAnsi="Consolas" w:cs="Consolas"/>
-                <w:color w:val="2C3E50"/>
-                <w:kern w:val="0"/>
-                <w:sz w:val="18"/>
-                <w:szCs w:val="28"/>
-                <w:lang w:eastAsia="en-US" w:bidi="ar-SA"/>
-              </w:rPr>
-              <w:t>imagenes</w:t>
-            </w:r>
-            <w:proofErr w:type="spellEnd"/>
-            <w:r>
-              <w:rPr>
-                <w:rFonts w:ascii="Consolas" w:eastAsiaTheme="minorHAnsi" w:hAnsi="Consolas" w:cs="Consolas"/>
-                <w:color w:val="2C3E50"/>
-                <w:kern w:val="0"/>
-                <w:sz w:val="18"/>
-                <w:szCs w:val="28"/>
-                <w:lang w:eastAsia="en-US" w:bidi="ar-SA"/>
-              </w:rPr>
-              <w:t xml:space="preserve"> mostradas: 3</w:t>
-            </w:r>
-          </w:p>
-          <w:p>
-            <w:pPr>
-              <w:pStyle w:val="Standard"/>
-              <w:jc w:val="both"/>
-              <w:rPr>
-                <w:rFonts w:ascii="Consolas" w:eastAsiaTheme="minorHAnsi" w:hAnsi="Consolas" w:cs="Consolas"/>
-                <w:color w:val="2C3E50"/>
-                <w:kern w:val="0"/>
-                <w:sz w:val="18"/>
-                <w:szCs w:val="28"/>
-                <w:lang w:eastAsia="en-US" w:bidi="ar-SA"/>
-              </w:rPr>
-            </w:pPr>
-            <w:r>
-              <w:rPr>
-                <w:rFonts w:ascii="Consolas" w:eastAsiaTheme="minorHAnsi" w:hAnsi="Consolas" w:cs="Consolas"/>
-                <w:color w:val="2C3E50"/>
-                <w:kern w:val="0"/>
-                <w:sz w:val="18"/>
-                <w:szCs w:val="28"/>
-                <w:lang w:eastAsia="en-US" w:bidi="ar-SA"/>
-              </w:rPr>
-              <w:t xml:space="preserve">Tiempo total de </w:t>
-            </w:r>
-            <w:proofErr w:type="spellStart"/>
-            <w:r>
-              <w:rPr>
-                <w:rFonts w:ascii="Consolas" w:eastAsiaTheme="minorHAnsi" w:hAnsi="Consolas" w:cs="Consolas"/>
-                <w:color w:val="2C3E50"/>
-                <w:kern w:val="0"/>
-                <w:sz w:val="18"/>
-                <w:szCs w:val="28"/>
-                <w:lang w:eastAsia="en-US" w:bidi="ar-SA"/>
-              </w:rPr>
-              <w:t>imagenes</w:t>
-            </w:r>
-            <w:proofErr w:type="spellEnd"/>
-            <w:r>
-              <w:rPr>
-                <w:rFonts w:ascii="Consolas" w:eastAsiaTheme="minorHAnsi" w:hAnsi="Consolas" w:cs="Consolas"/>
-                <w:color w:val="2C3E50"/>
-                <w:kern w:val="0"/>
-                <w:sz w:val="18"/>
-                <w:szCs w:val="28"/>
-                <w:lang w:eastAsia="en-US" w:bidi="ar-SA"/>
-              </w:rPr>
-              <w:t xml:space="preserve"> mostradas: 89</w:t>
-            </w:r>
-          </w:p>
-          <w:p>
-            <w:pPr>
-              <w:pStyle w:val="Standard"/>
-              <w:jc w:val="both"/>
-              <w:rPr>
-                <w:rFonts w:ascii="Consolas" w:eastAsiaTheme="minorHAnsi" w:hAnsi="Consolas" w:cs="Consolas"/>
-                <w:color w:val="2C3E50"/>
-                <w:kern w:val="0"/>
-                <w:sz w:val="18"/>
-                <w:szCs w:val="28"/>
-                <w:lang w:eastAsia="en-US" w:bidi="ar-SA"/>
-              </w:rPr>
-            </w:pPr>
-            <w:r>
-              <w:rPr>
-                <w:rFonts w:ascii="Consolas" w:eastAsiaTheme="minorHAnsi" w:hAnsi="Consolas" w:cs="Consolas"/>
-                <w:color w:val="2C3E50"/>
-                <w:kern w:val="0"/>
-                <w:sz w:val="18"/>
-                <w:szCs w:val="28"/>
-                <w:lang w:eastAsia="en-US" w:bidi="ar-SA"/>
-              </w:rPr>
-              <w:t xml:space="preserve">Tiempo medio de </w:t>
-            </w:r>
-            <w:proofErr w:type="spellStart"/>
-            <w:r>
-              <w:rPr>
-                <w:rFonts w:ascii="Consolas" w:eastAsiaTheme="minorHAnsi" w:hAnsi="Consolas" w:cs="Consolas"/>
-                <w:color w:val="2C3E50"/>
-                <w:kern w:val="0"/>
-                <w:sz w:val="18"/>
-                <w:szCs w:val="28"/>
-                <w:lang w:eastAsia="en-US" w:bidi="ar-SA"/>
-              </w:rPr>
-              <w:t>imagenes</w:t>
-            </w:r>
-            <w:proofErr w:type="spellEnd"/>
-            <w:r>
-              <w:rPr>
-                <w:rFonts w:ascii="Consolas" w:eastAsiaTheme="minorHAnsi" w:hAnsi="Consolas" w:cs="Consolas"/>
-                <w:color w:val="2C3E50"/>
-                <w:kern w:val="0"/>
-                <w:sz w:val="18"/>
-                <w:szCs w:val="28"/>
-                <w:lang w:eastAsia="en-US" w:bidi="ar-SA"/>
-              </w:rPr>
-              <w:t xml:space="preserve"> mostradas: 29.666667</w:t>
+            <w:r>
+              <w:rPr>
+                <w:rFonts w:ascii="Consolas" w:eastAsiaTheme="minorHAnsi" w:hAnsi="Consolas" w:cs="Consolas"/>
+                <w:color w:val="2C3E50"/>
+                <w:kern w:val="0"/>
+                <w:sz w:val="18"/>
+                <w:szCs w:val="28"/>
+                <w:lang w:eastAsia="en-US" w:bidi="ar-SA"/>
+              </w:rPr>
+              <w:t>Informacion historica del sistema</w:t>
+            </w:r>
+          </w:p>
+          <w:p>
+            <w:pPr>
+              <w:pStyle w:val="Standard"/>
+              <w:jc w:val="both"/>
+              <w:rPr>
+                <w:rFonts w:ascii="Consolas" w:eastAsiaTheme="minorHAnsi" w:hAnsi="Consolas" w:cs="Consolas"/>
+                <w:color w:val="2C3E50"/>
+                <w:kern w:val="0"/>
+                <w:sz w:val="18"/>
+                <w:szCs w:val="28"/>
+                <w:lang w:eastAsia="en-US" w:bidi="ar-SA"/>
+              </w:rPr>
+            </w:pPr>
+          </w:p>
+          <w:p>
+            <w:pPr>
+              <w:pStyle w:val="Standard"/>
+              <w:jc w:val="both"/>
+              <w:rPr>
+                <w:rFonts w:ascii="Consolas" w:eastAsiaTheme="minorHAnsi" w:hAnsi="Consolas" w:cs="Consolas"/>
+                <w:color w:val="2C3E50"/>
+                <w:kern w:val="0"/>
+                <w:sz w:val="18"/>
+                <w:szCs w:val="28"/>
+                <w:lang w:eastAsia="en-US" w:bidi="ar-SA"/>
+              </w:rPr>
+            </w:pPr>
+            <w:r>
+              <w:rPr>
+                <w:rFonts w:ascii="Consolas" w:eastAsiaTheme="minorHAnsi" w:hAnsi="Consolas" w:cs="Consolas"/>
+                <w:color w:val="2C3E50"/>
+                <w:kern w:val="0"/>
+                <w:sz w:val="18"/>
+                <w:szCs w:val="28"/>
+                <w:lang w:eastAsia="en-US" w:bidi="ar-SA"/>
+              </w:rPr>
+              <w:t>Numero de imagenes mostradas: 3</w:t>
+            </w:r>
+          </w:p>
+          <w:p>
+            <w:pPr>
+              <w:pStyle w:val="Standard"/>
+              <w:jc w:val="both"/>
+              <w:rPr>
+                <w:rFonts w:ascii="Consolas" w:eastAsiaTheme="minorHAnsi" w:hAnsi="Consolas" w:cs="Consolas"/>
+                <w:color w:val="2C3E50"/>
+                <w:kern w:val="0"/>
+                <w:sz w:val="18"/>
+                <w:szCs w:val="28"/>
+                <w:lang w:eastAsia="en-US" w:bidi="ar-SA"/>
+              </w:rPr>
+            </w:pPr>
+            <w:r>
+              <w:rPr>
+                <w:rFonts w:ascii="Consolas" w:eastAsiaTheme="minorHAnsi" w:hAnsi="Consolas" w:cs="Consolas"/>
+                <w:color w:val="2C3E50"/>
+                <w:kern w:val="0"/>
+                <w:sz w:val="18"/>
+                <w:szCs w:val="28"/>
+                <w:lang w:eastAsia="en-US" w:bidi="ar-SA"/>
+              </w:rPr>
+              <w:t>Tiempo total de imagenes mostradas: 89</w:t>
+            </w:r>
+          </w:p>
+          <w:p>
+            <w:pPr>
+              <w:pStyle w:val="Standard"/>
+              <w:jc w:val="both"/>
+              <w:rPr>
+                <w:rFonts w:ascii="Consolas" w:eastAsiaTheme="minorHAnsi" w:hAnsi="Consolas" w:cs="Consolas"/>
+                <w:color w:val="2C3E50"/>
+                <w:kern w:val="0"/>
+                <w:sz w:val="18"/>
+                <w:szCs w:val="28"/>
+                <w:lang w:eastAsia="en-US" w:bidi="ar-SA"/>
+              </w:rPr>
+            </w:pPr>
+            <w:r>
+              <w:rPr>
+                <w:rFonts w:ascii="Consolas" w:eastAsiaTheme="minorHAnsi" w:hAnsi="Consolas" w:cs="Consolas"/>
+                <w:color w:val="2C3E50"/>
+                <w:kern w:val="0"/>
+                <w:sz w:val="18"/>
+                <w:szCs w:val="28"/>
+                <w:lang w:eastAsia="en-US" w:bidi="ar-SA"/>
+              </w:rPr>
+              <w:t>Tiempo medio de imagenes mostradas: 29.666667</w:t>
             </w:r>
           </w:p>
           <w:p>
@@ -6418,81 +6277,55 @@
                 <w:lang w:eastAsia="en-US" w:bidi="ar-SA"/>
               </w:rPr>
             </w:pPr>
-            <w:proofErr w:type="spellStart"/>
-            <w:r>
-              <w:rPr>
-                <w:rFonts w:ascii="Consolas" w:eastAsiaTheme="minorHAnsi" w:hAnsi="Consolas" w:cs="Consolas"/>
-                <w:color w:val="2C3E50"/>
-                <w:kern w:val="0"/>
-                <w:sz w:val="18"/>
-                <w:szCs w:val="28"/>
-                <w:lang w:eastAsia="en-US" w:bidi="ar-SA"/>
-              </w:rPr>
-              <w:t>Informacion</w:t>
-            </w:r>
-            <w:proofErr w:type="spellEnd"/>
-            <w:r>
-              <w:rPr>
-                <w:rFonts w:ascii="Consolas" w:eastAsiaTheme="minorHAnsi" w:hAnsi="Consolas" w:cs="Consolas"/>
-                <w:color w:val="2C3E50"/>
-                <w:kern w:val="0"/>
-                <w:sz w:val="18"/>
-                <w:szCs w:val="28"/>
-                <w:lang w:eastAsia="en-US" w:bidi="ar-SA"/>
-              </w:rPr>
-              <w:t xml:space="preserve"> del estado del sistema</w:t>
-            </w:r>
-          </w:p>
-          <w:p>
-            <w:pPr>
-              <w:pStyle w:val="Standard"/>
-              <w:jc w:val="both"/>
-              <w:rPr>
-                <w:rFonts w:ascii="Consolas" w:eastAsiaTheme="minorHAnsi" w:hAnsi="Consolas" w:cs="Consolas"/>
-                <w:color w:val="2C3E50"/>
-                <w:kern w:val="0"/>
-                <w:sz w:val="18"/>
-                <w:szCs w:val="28"/>
-                <w:lang w:eastAsia="en-US" w:bidi="ar-SA"/>
-              </w:rPr>
-            </w:pPr>
-          </w:p>
-          <w:p>
-            <w:pPr>
-              <w:pStyle w:val="Standard"/>
-              <w:jc w:val="both"/>
-              <w:rPr>
-                <w:rFonts w:ascii="Consolas" w:eastAsiaTheme="minorHAnsi" w:hAnsi="Consolas" w:cs="Consolas"/>
-                <w:color w:val="2C3E50"/>
-                <w:kern w:val="0"/>
-                <w:sz w:val="18"/>
-                <w:szCs w:val="28"/>
-                <w:lang w:eastAsia="en-US" w:bidi="ar-SA"/>
-              </w:rPr>
-            </w:pPr>
-            <w:proofErr w:type="spellStart"/>
-            <w:r>
-              <w:rPr>
-                <w:rFonts w:ascii="Consolas" w:eastAsiaTheme="minorHAnsi" w:hAnsi="Consolas" w:cs="Consolas"/>
-                <w:color w:val="2C3E50"/>
-                <w:kern w:val="0"/>
-                <w:sz w:val="18"/>
-                <w:szCs w:val="28"/>
-                <w:lang w:eastAsia="en-US" w:bidi="ar-SA"/>
-              </w:rPr>
-              <w:t>Numero</w:t>
-            </w:r>
-            <w:proofErr w:type="spellEnd"/>
-            <w:r>
-              <w:rPr>
-                <w:rFonts w:ascii="Consolas" w:eastAsiaTheme="minorHAnsi" w:hAnsi="Consolas" w:cs="Consolas"/>
-                <w:color w:val="2C3E50"/>
-                <w:kern w:val="0"/>
-                <w:sz w:val="18"/>
-                <w:szCs w:val="28"/>
-                <w:lang w:eastAsia="en-US" w:bidi="ar-SA"/>
-              </w:rPr>
-              <w:t xml:space="preserve"> de peticiones encoladas: 0</w:t>
+            <w:r>
+              <w:rPr>
+                <w:rFonts w:ascii="Consolas" w:eastAsiaTheme="minorHAnsi" w:hAnsi="Consolas" w:cs="Consolas"/>
+                <w:color w:val="2C3E50"/>
+                <w:kern w:val="0"/>
+                <w:sz w:val="18"/>
+                <w:szCs w:val="28"/>
+                <w:lang w:eastAsia="en-US" w:bidi="ar-SA"/>
+              </w:rPr>
+              <w:t>Informacion del estado del sistema</w:t>
+            </w:r>
+          </w:p>
+          <w:p>
+            <w:pPr>
+              <w:pStyle w:val="Standard"/>
+              <w:jc w:val="both"/>
+              <w:rPr>
+                <w:rFonts w:ascii="Consolas" w:eastAsiaTheme="minorHAnsi" w:hAnsi="Consolas" w:cs="Consolas"/>
+                <w:color w:val="2C3E50"/>
+                <w:kern w:val="0"/>
+                <w:sz w:val="18"/>
+                <w:szCs w:val="28"/>
+                <w:lang w:eastAsia="en-US" w:bidi="ar-SA"/>
+              </w:rPr>
+            </w:pPr>
+          </w:p>
+          <w:p>
+            <w:pPr>
+              <w:pStyle w:val="Standard"/>
+              <w:jc w:val="both"/>
+              <w:rPr>
+                <w:rFonts w:ascii="Consolas" w:eastAsiaTheme="minorHAnsi" w:hAnsi="Consolas" w:cs="Consolas"/>
+                <w:color w:val="2C3E50"/>
+                <w:kern w:val="0"/>
+                <w:sz w:val="18"/>
+                <w:szCs w:val="28"/>
+                <w:lang w:eastAsia="en-US" w:bidi="ar-SA"/>
+              </w:rPr>
+            </w:pPr>
+            <w:r>
+              <w:rPr>
+                <w:rFonts w:ascii="Consolas" w:eastAsiaTheme="minorHAnsi" w:hAnsi="Consolas" w:cs="Consolas"/>
+                <w:color w:val="2C3E50"/>
+                <w:kern w:val="0"/>
+                <w:sz w:val="18"/>
+                <w:szCs w:val="28"/>
+                <w:lang w:eastAsia="en-US" w:bidi="ar-SA"/>
+              </w:rPr>
+              <w:t>Numero de peticiones encoladas: 0</w:t>
             </w:r>
           </w:p>
           <w:p>
@@ -6655,214 +6488,105 @@
                 <w:lang w:eastAsia="en-US" w:bidi="ar-SA"/>
               </w:rPr>
             </w:pPr>
-            <w:proofErr w:type="spellStart"/>
-            <w:r>
-              <w:rPr>
-                <w:rFonts w:ascii="Consolas" w:eastAsiaTheme="minorHAnsi" w:hAnsi="Consolas" w:cs="Consolas"/>
-                <w:color w:val="2C3E50"/>
-                <w:kern w:val="0"/>
-                <w:sz w:val="18"/>
-                <w:szCs w:val="28"/>
-                <w:lang w:eastAsia="en-US" w:bidi="ar-SA"/>
-              </w:rPr>
-              <w:t>Informacion</w:t>
-            </w:r>
-            <w:proofErr w:type="spellEnd"/>
-            <w:r>
-              <w:rPr>
-                <w:rFonts w:ascii="Consolas" w:eastAsiaTheme="minorHAnsi" w:hAnsi="Consolas" w:cs="Consolas"/>
-                <w:color w:val="2C3E50"/>
-                <w:kern w:val="0"/>
-                <w:sz w:val="18"/>
-                <w:szCs w:val="28"/>
-                <w:lang w:eastAsia="en-US" w:bidi="ar-SA"/>
-              </w:rPr>
-              <w:t xml:space="preserve"> </w:t>
-            </w:r>
-            <w:proofErr w:type="spellStart"/>
-            <w:r>
-              <w:rPr>
-                <w:rFonts w:ascii="Consolas" w:eastAsiaTheme="minorHAnsi" w:hAnsi="Consolas" w:cs="Consolas"/>
-                <w:color w:val="2C3E50"/>
-                <w:kern w:val="0"/>
-                <w:sz w:val="18"/>
-                <w:szCs w:val="28"/>
-                <w:lang w:eastAsia="en-US" w:bidi="ar-SA"/>
-              </w:rPr>
-              <w:t>historica</w:t>
-            </w:r>
-            <w:proofErr w:type="spellEnd"/>
-            <w:r>
-              <w:rPr>
-                <w:rFonts w:ascii="Consolas" w:eastAsiaTheme="minorHAnsi" w:hAnsi="Consolas" w:cs="Consolas"/>
-                <w:color w:val="2C3E50"/>
-                <w:kern w:val="0"/>
-                <w:sz w:val="18"/>
-                <w:szCs w:val="28"/>
-                <w:lang w:eastAsia="en-US" w:bidi="ar-SA"/>
-              </w:rPr>
-              <w:t xml:space="preserve"> del sistema</w:t>
-            </w:r>
-          </w:p>
-          <w:p>
-            <w:pPr>
-              <w:pStyle w:val="Standard"/>
-              <w:jc w:val="both"/>
-              <w:rPr>
-                <w:rFonts w:ascii="Consolas" w:eastAsiaTheme="minorHAnsi" w:hAnsi="Consolas" w:cs="Consolas"/>
-                <w:color w:val="2C3E50"/>
-                <w:kern w:val="0"/>
-                <w:sz w:val="18"/>
-                <w:szCs w:val="28"/>
-                <w:lang w:eastAsia="en-US" w:bidi="ar-SA"/>
-              </w:rPr>
-            </w:pPr>
-          </w:p>
-          <w:p>
-            <w:pPr>
-              <w:pStyle w:val="Standard"/>
-              <w:jc w:val="both"/>
-              <w:rPr>
-                <w:rFonts w:ascii="Consolas" w:eastAsiaTheme="minorHAnsi" w:hAnsi="Consolas" w:cs="Consolas"/>
-                <w:color w:val="2C3E50"/>
-                <w:kern w:val="0"/>
-                <w:sz w:val="18"/>
-                <w:szCs w:val="28"/>
-                <w:lang w:eastAsia="en-US" w:bidi="ar-SA"/>
-              </w:rPr>
-            </w:pPr>
-            <w:r>
-              <w:rPr>
-                <w:rFonts w:ascii="Consolas" w:eastAsiaTheme="minorHAnsi" w:hAnsi="Consolas" w:cs="Consolas"/>
-                <w:color w:val="2C3E50"/>
-                <w:kern w:val="0"/>
-                <w:sz w:val="18"/>
-                <w:szCs w:val="28"/>
-                <w:lang w:eastAsia="en-US" w:bidi="ar-SA"/>
-              </w:rPr>
-              <w:t xml:space="preserve">Numero de </w:t>
-            </w:r>
-            <w:proofErr w:type="spellStart"/>
-            <w:r>
-              <w:rPr>
-                <w:rFonts w:ascii="Consolas" w:eastAsiaTheme="minorHAnsi" w:hAnsi="Consolas" w:cs="Consolas"/>
-                <w:color w:val="2C3E50"/>
-                <w:kern w:val="0"/>
-                <w:sz w:val="18"/>
-                <w:szCs w:val="28"/>
-                <w:lang w:eastAsia="en-US" w:bidi="ar-SA"/>
-              </w:rPr>
-              <w:t>imagenes</w:t>
-            </w:r>
-            <w:proofErr w:type="spellEnd"/>
-            <w:r>
-              <w:rPr>
-                <w:rFonts w:ascii="Consolas" w:eastAsiaTheme="minorHAnsi" w:hAnsi="Consolas" w:cs="Consolas"/>
-                <w:color w:val="2C3E50"/>
-                <w:kern w:val="0"/>
-                <w:sz w:val="18"/>
-                <w:szCs w:val="28"/>
-                <w:lang w:eastAsia="en-US" w:bidi="ar-SA"/>
-              </w:rPr>
-              <w:t xml:space="preserve"> mostradas: 3</w:t>
-            </w:r>
-          </w:p>
-          <w:p>
-            <w:pPr>
-              <w:pStyle w:val="Standard"/>
-              <w:jc w:val="both"/>
-              <w:rPr>
-                <w:rFonts w:ascii="Consolas" w:eastAsiaTheme="minorHAnsi" w:hAnsi="Consolas" w:cs="Consolas"/>
-                <w:color w:val="2C3E50"/>
-                <w:kern w:val="0"/>
-                <w:sz w:val="18"/>
-                <w:szCs w:val="28"/>
-                <w:lang w:eastAsia="en-US" w:bidi="ar-SA"/>
-              </w:rPr>
-            </w:pPr>
-            <w:r>
-              <w:rPr>
-                <w:rFonts w:ascii="Consolas" w:eastAsiaTheme="minorHAnsi" w:hAnsi="Consolas" w:cs="Consolas"/>
-                <w:color w:val="2C3E50"/>
-                <w:kern w:val="0"/>
-                <w:sz w:val="18"/>
-                <w:szCs w:val="28"/>
-                <w:lang w:eastAsia="en-US" w:bidi="ar-SA"/>
-              </w:rPr>
-              <w:t xml:space="preserve">Tiempo total de </w:t>
-            </w:r>
-            <w:proofErr w:type="spellStart"/>
-            <w:r>
-              <w:rPr>
-                <w:rFonts w:ascii="Consolas" w:eastAsiaTheme="minorHAnsi" w:hAnsi="Consolas" w:cs="Consolas"/>
-                <w:color w:val="2C3E50"/>
-                <w:kern w:val="0"/>
-                <w:sz w:val="18"/>
-                <w:szCs w:val="28"/>
-                <w:lang w:eastAsia="en-US" w:bidi="ar-SA"/>
-              </w:rPr>
-              <w:t>imagenes</w:t>
-            </w:r>
-            <w:proofErr w:type="spellEnd"/>
-            <w:r>
-              <w:rPr>
-                <w:rFonts w:ascii="Consolas" w:eastAsiaTheme="minorHAnsi" w:hAnsi="Consolas" w:cs="Consolas"/>
-                <w:color w:val="2C3E50"/>
-                <w:kern w:val="0"/>
-                <w:sz w:val="18"/>
-                <w:szCs w:val="28"/>
-                <w:lang w:eastAsia="en-US" w:bidi="ar-SA"/>
-              </w:rPr>
-              <w:t xml:space="preserve"> mostradas: 89</w:t>
-            </w:r>
-          </w:p>
-          <w:p>
-            <w:pPr>
-              <w:pStyle w:val="Standard"/>
-              <w:jc w:val="both"/>
-              <w:rPr>
-                <w:rFonts w:ascii="Consolas" w:eastAsiaTheme="minorHAnsi" w:hAnsi="Consolas" w:cs="Consolas"/>
-                <w:color w:val="2C3E50"/>
-                <w:kern w:val="0"/>
-                <w:sz w:val="18"/>
-                <w:szCs w:val="28"/>
-                <w:lang w:eastAsia="en-US" w:bidi="ar-SA"/>
-              </w:rPr>
-            </w:pPr>
-            <w:r>
-              <w:rPr>
-                <w:rFonts w:ascii="Consolas" w:eastAsiaTheme="minorHAnsi" w:hAnsi="Consolas" w:cs="Consolas"/>
-                <w:color w:val="2C3E50"/>
-                <w:kern w:val="0"/>
-                <w:sz w:val="18"/>
-                <w:szCs w:val="28"/>
-                <w:lang w:eastAsia="en-US" w:bidi="ar-SA"/>
-              </w:rPr>
-              <w:t xml:space="preserve">Tiempo medio de </w:t>
-            </w:r>
-            <w:proofErr w:type="spellStart"/>
-            <w:r>
-              <w:rPr>
-                <w:rFonts w:ascii="Consolas" w:eastAsiaTheme="minorHAnsi" w:hAnsi="Consolas" w:cs="Consolas"/>
-                <w:color w:val="2C3E50"/>
-                <w:kern w:val="0"/>
-                <w:sz w:val="18"/>
-                <w:szCs w:val="28"/>
-                <w:lang w:eastAsia="en-US" w:bidi="ar-SA"/>
-              </w:rPr>
-              <w:t>imagenes</w:t>
-            </w:r>
-            <w:proofErr w:type="spellEnd"/>
-            <w:r>
-              <w:rPr>
-                <w:rFonts w:ascii="Consolas" w:eastAsiaTheme="minorHAnsi" w:hAnsi="Consolas" w:cs="Consolas"/>
-                <w:color w:val="2C3E50"/>
-                <w:kern w:val="0"/>
-                <w:sz w:val="18"/>
-                <w:szCs w:val="28"/>
-                <w:lang w:eastAsia="en-US" w:bidi="ar-SA"/>
-              </w:rPr>
-              <w:t xml:space="preserve"> mostradas: 29.666667</w:t>
+            <w:r>
+              <w:rPr>
+                <w:rFonts w:ascii="Consolas" w:eastAsiaTheme="minorHAnsi" w:hAnsi="Consolas" w:cs="Consolas"/>
+                <w:color w:val="2C3E50"/>
+                <w:kern w:val="0"/>
+                <w:sz w:val="18"/>
+                <w:szCs w:val="28"/>
+                <w:lang w:eastAsia="en-US" w:bidi="ar-SA"/>
+              </w:rPr>
+              <w:t>Informacion historica del sistema</w:t>
+            </w:r>
+          </w:p>
+          <w:p>
+            <w:pPr>
+              <w:pStyle w:val="Standard"/>
+              <w:jc w:val="both"/>
+              <w:rPr>
+                <w:rFonts w:ascii="Consolas" w:eastAsiaTheme="minorHAnsi" w:hAnsi="Consolas" w:cs="Consolas"/>
+                <w:color w:val="2C3E50"/>
+                <w:kern w:val="0"/>
+                <w:sz w:val="18"/>
+                <w:szCs w:val="28"/>
+                <w:lang w:eastAsia="en-US" w:bidi="ar-SA"/>
+              </w:rPr>
+            </w:pPr>
+          </w:p>
+          <w:p>
+            <w:pPr>
+              <w:pStyle w:val="Standard"/>
+              <w:jc w:val="both"/>
+              <w:rPr>
+                <w:rFonts w:ascii="Consolas" w:eastAsiaTheme="minorHAnsi" w:hAnsi="Consolas" w:cs="Consolas"/>
+                <w:color w:val="2C3E50"/>
+                <w:kern w:val="0"/>
+                <w:sz w:val="18"/>
+                <w:szCs w:val="28"/>
+                <w:lang w:eastAsia="en-US" w:bidi="ar-SA"/>
+              </w:rPr>
+            </w:pPr>
+            <w:r>
+              <w:rPr>
+                <w:rFonts w:ascii="Consolas" w:eastAsiaTheme="minorHAnsi" w:hAnsi="Consolas" w:cs="Consolas"/>
+                <w:color w:val="2C3E50"/>
+                <w:kern w:val="0"/>
+                <w:sz w:val="18"/>
+                <w:szCs w:val="28"/>
+                <w:lang w:eastAsia="en-US" w:bidi="ar-SA"/>
+              </w:rPr>
+              <w:t>Numero de imagenes mostradas: 3</w:t>
+            </w:r>
+          </w:p>
+          <w:p>
+            <w:pPr>
+              <w:pStyle w:val="Standard"/>
+              <w:jc w:val="both"/>
+              <w:rPr>
+                <w:rFonts w:ascii="Consolas" w:eastAsiaTheme="minorHAnsi" w:hAnsi="Consolas" w:cs="Consolas"/>
+                <w:color w:val="2C3E50"/>
+                <w:kern w:val="0"/>
+                <w:sz w:val="18"/>
+                <w:szCs w:val="28"/>
+                <w:lang w:eastAsia="en-US" w:bidi="ar-SA"/>
+              </w:rPr>
+            </w:pPr>
+            <w:r>
+              <w:rPr>
+                <w:rFonts w:ascii="Consolas" w:eastAsiaTheme="minorHAnsi" w:hAnsi="Consolas" w:cs="Consolas"/>
+                <w:color w:val="2C3E50"/>
+                <w:kern w:val="0"/>
+                <w:sz w:val="18"/>
+                <w:szCs w:val="28"/>
+                <w:lang w:eastAsia="en-US" w:bidi="ar-SA"/>
+              </w:rPr>
+              <w:t>Tiempo total de imagenes mostradas: 89</w:t>
+            </w:r>
+          </w:p>
+          <w:p>
+            <w:pPr>
+              <w:pStyle w:val="Standard"/>
+              <w:jc w:val="both"/>
+              <w:rPr>
+                <w:rFonts w:ascii="Consolas" w:eastAsiaTheme="minorHAnsi" w:hAnsi="Consolas" w:cs="Consolas"/>
+                <w:color w:val="2C3E50"/>
+                <w:kern w:val="0"/>
+                <w:sz w:val="18"/>
+                <w:szCs w:val="28"/>
+                <w:lang w:eastAsia="en-US" w:bidi="ar-SA"/>
+              </w:rPr>
+            </w:pPr>
+            <w:r>
+              <w:rPr>
+                <w:rFonts w:ascii="Consolas" w:eastAsiaTheme="minorHAnsi" w:hAnsi="Consolas" w:cs="Consolas"/>
+                <w:color w:val="2C3E50"/>
+                <w:kern w:val="0"/>
+                <w:sz w:val="18"/>
+                <w:szCs w:val="28"/>
+                <w:lang w:eastAsia="en-US" w:bidi="ar-SA"/>
+              </w:rPr>
+              <w:t>Tiempo medio de imagenes mostradas: 29.666667</w:t>
             </w:r>
           </w:p>
           <w:p>
@@ -6904,81 +6628,55 @@
                 <w:lang w:eastAsia="en-US" w:bidi="ar-SA"/>
               </w:rPr>
             </w:pPr>
-            <w:proofErr w:type="spellStart"/>
-            <w:r>
-              <w:rPr>
-                <w:rFonts w:ascii="Consolas" w:eastAsiaTheme="minorHAnsi" w:hAnsi="Consolas" w:cs="Consolas"/>
-                <w:color w:val="2C3E50"/>
-                <w:kern w:val="0"/>
-                <w:sz w:val="18"/>
-                <w:szCs w:val="28"/>
-                <w:lang w:eastAsia="en-US" w:bidi="ar-SA"/>
-              </w:rPr>
-              <w:t>Informacion</w:t>
-            </w:r>
-            <w:proofErr w:type="spellEnd"/>
-            <w:r>
-              <w:rPr>
-                <w:rFonts w:ascii="Consolas" w:eastAsiaTheme="minorHAnsi" w:hAnsi="Consolas" w:cs="Consolas"/>
-                <w:color w:val="2C3E50"/>
-                <w:kern w:val="0"/>
-                <w:sz w:val="18"/>
-                <w:szCs w:val="28"/>
-                <w:lang w:eastAsia="en-US" w:bidi="ar-SA"/>
-              </w:rPr>
-              <w:t xml:space="preserve"> del estado del sistema</w:t>
-            </w:r>
-          </w:p>
-          <w:p>
-            <w:pPr>
-              <w:pStyle w:val="Standard"/>
-              <w:jc w:val="both"/>
-              <w:rPr>
-                <w:rFonts w:ascii="Consolas" w:eastAsiaTheme="minorHAnsi" w:hAnsi="Consolas" w:cs="Consolas"/>
-                <w:color w:val="2C3E50"/>
-                <w:kern w:val="0"/>
-                <w:sz w:val="18"/>
-                <w:szCs w:val="28"/>
-                <w:lang w:eastAsia="en-US" w:bidi="ar-SA"/>
-              </w:rPr>
-            </w:pPr>
-          </w:p>
-          <w:p>
-            <w:pPr>
-              <w:pStyle w:val="Standard"/>
-              <w:jc w:val="both"/>
-              <w:rPr>
-                <w:rFonts w:ascii="Consolas" w:eastAsiaTheme="minorHAnsi" w:hAnsi="Consolas" w:cs="Consolas"/>
-                <w:color w:val="2C3E50"/>
-                <w:kern w:val="0"/>
-                <w:sz w:val="18"/>
-                <w:szCs w:val="28"/>
-                <w:lang w:eastAsia="en-US" w:bidi="ar-SA"/>
-              </w:rPr>
-            </w:pPr>
-            <w:proofErr w:type="spellStart"/>
-            <w:r>
-              <w:rPr>
-                <w:rFonts w:ascii="Consolas" w:eastAsiaTheme="minorHAnsi" w:hAnsi="Consolas" w:cs="Consolas"/>
-                <w:color w:val="2C3E50"/>
-                <w:kern w:val="0"/>
-                <w:sz w:val="18"/>
-                <w:szCs w:val="28"/>
-                <w:lang w:eastAsia="en-US" w:bidi="ar-SA"/>
-              </w:rPr>
-              <w:t>Numero</w:t>
-            </w:r>
-            <w:proofErr w:type="spellEnd"/>
-            <w:r>
-              <w:rPr>
-                <w:rFonts w:ascii="Consolas" w:eastAsiaTheme="minorHAnsi" w:hAnsi="Consolas" w:cs="Consolas"/>
-                <w:color w:val="2C3E50"/>
-                <w:kern w:val="0"/>
-                <w:sz w:val="18"/>
-                <w:szCs w:val="28"/>
-                <w:lang w:eastAsia="en-US" w:bidi="ar-SA"/>
-              </w:rPr>
-              <w:t xml:space="preserve"> de peticiones encoladas: 0</w:t>
+            <w:r>
+              <w:rPr>
+                <w:rFonts w:ascii="Consolas" w:eastAsiaTheme="minorHAnsi" w:hAnsi="Consolas" w:cs="Consolas"/>
+                <w:color w:val="2C3E50"/>
+                <w:kern w:val="0"/>
+                <w:sz w:val="18"/>
+                <w:szCs w:val="28"/>
+                <w:lang w:eastAsia="en-US" w:bidi="ar-SA"/>
+              </w:rPr>
+              <w:t>Informacion del estado del sistema</w:t>
+            </w:r>
+          </w:p>
+          <w:p>
+            <w:pPr>
+              <w:pStyle w:val="Standard"/>
+              <w:jc w:val="both"/>
+              <w:rPr>
+                <w:rFonts w:ascii="Consolas" w:eastAsiaTheme="minorHAnsi" w:hAnsi="Consolas" w:cs="Consolas"/>
+                <w:color w:val="2C3E50"/>
+                <w:kern w:val="0"/>
+                <w:sz w:val="18"/>
+                <w:szCs w:val="28"/>
+                <w:lang w:eastAsia="en-US" w:bidi="ar-SA"/>
+              </w:rPr>
+            </w:pPr>
+          </w:p>
+          <w:p>
+            <w:pPr>
+              <w:pStyle w:val="Standard"/>
+              <w:jc w:val="both"/>
+              <w:rPr>
+                <w:rFonts w:ascii="Consolas" w:eastAsiaTheme="minorHAnsi" w:hAnsi="Consolas" w:cs="Consolas"/>
+                <w:color w:val="2C3E50"/>
+                <w:kern w:val="0"/>
+                <w:sz w:val="18"/>
+                <w:szCs w:val="28"/>
+                <w:lang w:eastAsia="en-US" w:bidi="ar-SA"/>
+              </w:rPr>
+            </w:pPr>
+            <w:r>
+              <w:rPr>
+                <w:rFonts w:ascii="Consolas" w:eastAsiaTheme="minorHAnsi" w:hAnsi="Consolas" w:cs="Consolas"/>
+                <w:color w:val="2C3E50"/>
+                <w:kern w:val="0"/>
+                <w:sz w:val="18"/>
+                <w:szCs w:val="28"/>
+                <w:lang w:eastAsia="en-US" w:bidi="ar-SA"/>
+              </w:rPr>
+              <w:t>Numero de peticiones encoladas: 0</w:t>
             </w:r>
           </w:p>
           <w:p>
@@ -7069,43 +6767,17 @@
                 <w:lang w:eastAsia="en-US" w:bidi="ar-SA"/>
               </w:rPr>
             </w:pPr>
-            <w:proofErr w:type="spellStart"/>
-            <w:r>
-              <w:rPr>
-                <w:rFonts w:ascii="Consolas" w:eastAsiaTheme="minorHAnsi" w:hAnsi="Consolas" w:cs="Consolas"/>
-                <w:color w:val="2C3E50"/>
-                <w:kern w:val="0"/>
-                <w:sz w:val="18"/>
-                <w:szCs w:val="28"/>
-                <w:lang w:eastAsia="en-US" w:bidi="ar-SA"/>
-              </w:rPr>
-              <w:t>Bye</w:t>
-            </w:r>
-            <w:proofErr w:type="spellEnd"/>
-            <w:r>
-              <w:rPr>
-                <w:rFonts w:ascii="Consolas" w:eastAsiaTheme="minorHAnsi" w:hAnsi="Consolas" w:cs="Consolas"/>
-                <w:color w:val="2C3E50"/>
-                <w:kern w:val="0"/>
-                <w:sz w:val="18"/>
-                <w:szCs w:val="28"/>
-                <w:lang w:eastAsia="en-US" w:bidi="ar-SA"/>
-              </w:rPr>
-              <w:t xml:space="preserve"> </w:t>
-            </w:r>
-            <w:proofErr w:type="spellStart"/>
-            <w:r>
-              <w:rPr>
-                <w:rFonts w:ascii="Consolas" w:eastAsiaTheme="minorHAnsi" w:hAnsi="Consolas" w:cs="Consolas"/>
-                <w:color w:val="2C3E50"/>
-                <w:kern w:val="0"/>
-                <w:sz w:val="18"/>
-                <w:szCs w:val="28"/>
-                <w:lang w:eastAsia="en-US" w:bidi="ar-SA"/>
-              </w:rPr>
-              <w:t>bye</w:t>
-            </w:r>
-            <w:proofErr w:type="spellEnd"/>
+            <w:r>
+              <w:rPr>
+                <w:rFonts w:ascii="Consolas" w:eastAsiaTheme="minorHAnsi" w:hAnsi="Consolas" w:cs="Consolas"/>
+                <w:color w:val="2C3E50"/>
+                <w:kern w:val="0"/>
+                <w:sz w:val="18"/>
+                <w:szCs w:val="28"/>
+                <w:lang w:eastAsia="en-US" w:bidi="ar-SA"/>
+              </w:rPr>
+              <w:t>Bye bye</w:t>
+            </w:r>
           </w:p>
         </w:tc>
       </w:tr>
@@ -7416,12 +7088,8 @@
       </w:pPr>
     </w:p>
     <w:sectPr>
-      <w:headerReference w:type="even" r:id="rId13"/>
-      <w:headerReference w:type="default" r:id="rId14"/>
-      <w:footerReference w:type="even" r:id="rId15"/>
-      <w:footerReference w:type="default" r:id="rId16"/>
-      <w:headerReference w:type="first" r:id="rId17"/>
-      <w:footerReference w:type="first" r:id="rId18"/>
+      <w:footerReference w:type="default" r:id="rId13"/>
+      <w:footerReference w:type="first" r:id="rId14"/>
       <w:pgSz w:w="11906" w:h="16838"/>
       <w:pgMar w:top="1417" w:right="1701" w:bottom="1560" w:left="1701" w:header="708" w:footer="708" w:gutter="0"/>
       <w:pgNumType w:start="1"/>
@@ -7460,16 +7128,6 @@
 
 <file path=word/footer1.xml><?xml version="1.0" encoding="utf-8"?>
 <w:ftr xmlns:wpc="http://schemas.microsoft.com/office/word/2010/wordprocessingCanvas" xmlns:cx="http://schemas.microsoft.com/office/drawing/2014/chartex" xmlns:cx1="http://schemas.microsoft.com/office/drawing/2015/9/8/chartex" xmlns:cx2="http://schemas.microsoft.com/office/drawing/2015/10/21/chartex" xmlns:cx3="http://schemas.microsoft.com/office/drawing/2016/5/9/chartex" xmlns:cx4="http://schemas.microsoft.com/office/drawing/2016/5/10/chartex" xmlns:cx5="http://schemas.microsoft.com/office/drawing/2016/5/11/chartex" xmlns:cx6="http://schemas.microsoft.com/office/drawing/2016/5/12/chartex" xmlns:cx7="http://schemas.microsoft.com/office/drawing/2016/5/13/chartex" xmlns:cx8="http://schemas.microsoft.com/office/drawing/2016/5/14/chartex" xmlns:mc="http://schemas.openxmlformats.org/markup-compatibility/2006" xmlns:aink="http://schemas.microsoft.com/office/drawing/2016/ink" xmlns:am3d="http://schemas.microsoft.com/office/drawing/2017/model3d" xmlns:o="urn:schemas-microsoft-com:office:office" xmlns:r="http://schemas.openxmlformats.org/officeDocument/2006/relationships" xmlns:m="http://schemas.openxmlformats.org/officeDocument/2006/math" xmlns:v="urn:schemas-microsoft-com:vml" xmlns:wp14="http://schemas.microsoft.com/office/word/2010/wordprocessingDrawing" xmlns:wp="http://schemas.openxmlformats.org/drawingml/2006/wordprocessingDrawing" xmlns:w10="urn:schemas-microsoft-com:office:word" xmlns:w="http://schemas.openxmlformats.org/wordprocessingml/2006/main" xmlns:w14="http://schemas.microsoft.com/office/word/2010/wordml" xmlns:w15="http://schemas.microsoft.com/office/word/2012/wordml" xmlns:w16cid="http://schemas.microsoft.com/office/word/2016/wordml/cid" xmlns:w16se="http://schemas.microsoft.com/office/word/2015/wordml/symex" xmlns:wpg="http://schemas.microsoft.com/office/word/2010/wordprocessingGroup" xmlns:wpi="http://schemas.microsoft.com/office/word/2010/wordprocessingInk" xmlns:wne="http://schemas.microsoft.com/office/word/2006/wordml" xmlns:wps="http://schemas.microsoft.com/office/word/2010/wordprocessingShape" mc:Ignorable="w14 w15 w16se w16cid wp14">
-  <w:p>
-    <w:pPr>
-      <w:pStyle w:val="Piedepgina"/>
-    </w:pPr>
-  </w:p>
-</w:ftr>
-</file>
-
-<file path=word/footer2.xml><?xml version="1.0" encoding="utf-8"?>
-<w:ftr xmlns:wpc="http://schemas.microsoft.com/office/word/2010/wordprocessingCanvas" xmlns:cx="http://schemas.microsoft.com/office/drawing/2014/chartex" xmlns:cx1="http://schemas.microsoft.com/office/drawing/2015/9/8/chartex" xmlns:cx2="http://schemas.microsoft.com/office/drawing/2015/10/21/chartex" xmlns:cx3="http://schemas.microsoft.com/office/drawing/2016/5/9/chartex" xmlns:cx4="http://schemas.microsoft.com/office/drawing/2016/5/10/chartex" xmlns:cx5="http://schemas.microsoft.com/office/drawing/2016/5/11/chartex" xmlns:cx6="http://schemas.microsoft.com/office/drawing/2016/5/12/chartex" xmlns:cx7="http://schemas.microsoft.com/office/drawing/2016/5/13/chartex" xmlns:cx8="http://schemas.microsoft.com/office/drawing/2016/5/14/chartex" xmlns:mc="http://schemas.openxmlformats.org/markup-compatibility/2006" xmlns:aink="http://schemas.microsoft.com/office/drawing/2016/ink" xmlns:am3d="http://schemas.microsoft.com/office/drawing/2017/model3d" xmlns:o="urn:schemas-microsoft-com:office:office" xmlns:r="http://schemas.openxmlformats.org/officeDocument/2006/relationships" xmlns:m="http://schemas.openxmlformats.org/officeDocument/2006/math" xmlns:v="urn:schemas-microsoft-com:vml" xmlns:wp14="http://schemas.microsoft.com/office/word/2010/wordprocessingDrawing" xmlns:wp="http://schemas.openxmlformats.org/drawingml/2006/wordprocessingDrawing" xmlns:w10="urn:schemas-microsoft-com:office:word" xmlns:w="http://schemas.openxmlformats.org/wordprocessingml/2006/main" xmlns:w14="http://schemas.microsoft.com/office/word/2010/wordml" xmlns:w15="http://schemas.microsoft.com/office/word/2012/wordml" xmlns:w16cid="http://schemas.microsoft.com/office/word/2016/wordml/cid" xmlns:w16se="http://schemas.microsoft.com/office/word/2015/wordml/symex" xmlns:wpg="http://schemas.microsoft.com/office/word/2010/wordprocessingGroup" xmlns:wpi="http://schemas.microsoft.com/office/word/2010/wordprocessingInk" xmlns:wne="http://schemas.microsoft.com/office/word/2006/wordml" xmlns:wps="http://schemas.microsoft.com/office/word/2010/wordprocessingShape" mc:Ignorable="w14 w15 w16se w16cid wp14">
   <w:sdt>
     <w:sdtPr>
       <w:id w:val="-927738338"/>
@@ -7498,7 +7156,7 @@
           <w:rPr>
             <w:noProof/>
           </w:rPr>
-          <w:t>6</w:t>
+          <w:t>2</w:t>
         </w:r>
         <w:r>
           <w:fldChar w:fldCharType="end"/>
@@ -7514,7 +7172,7 @@
 </w:ftr>
 </file>
 
-<file path=word/footer3.xml><?xml version="1.0" encoding="utf-8"?>
+<file path=word/footer2.xml><?xml version="1.0" encoding="utf-8"?>
 <w:ftr xmlns:wpc="http://schemas.microsoft.com/office/word/2010/wordprocessingCanvas" xmlns:cx="http://schemas.microsoft.com/office/drawing/2014/chartex" xmlns:cx1="http://schemas.microsoft.com/office/drawing/2015/9/8/chartex" xmlns:cx2="http://schemas.microsoft.com/office/drawing/2015/10/21/chartex" xmlns:cx3="http://schemas.microsoft.com/office/drawing/2016/5/9/chartex" xmlns:cx4="http://schemas.microsoft.com/office/drawing/2016/5/10/chartex" xmlns:cx5="http://schemas.microsoft.com/office/drawing/2016/5/11/chartex" xmlns:cx6="http://schemas.microsoft.com/office/drawing/2016/5/12/chartex" xmlns:cx7="http://schemas.microsoft.com/office/drawing/2016/5/13/chartex" xmlns:cx8="http://schemas.microsoft.com/office/drawing/2016/5/14/chartex" xmlns:mc="http://schemas.openxmlformats.org/markup-compatibility/2006" xmlns:aink="http://schemas.microsoft.com/office/drawing/2016/ink" xmlns:am3d="http://schemas.microsoft.com/office/drawing/2017/model3d" xmlns:o="urn:schemas-microsoft-com:office:office" xmlns:r="http://schemas.openxmlformats.org/officeDocument/2006/relationships" xmlns:m="http://schemas.openxmlformats.org/officeDocument/2006/math" xmlns:v="urn:schemas-microsoft-com:vml" xmlns:wp14="http://schemas.microsoft.com/office/word/2010/wordprocessingDrawing" xmlns:wp="http://schemas.openxmlformats.org/drawingml/2006/wordprocessingDrawing" xmlns:w10="urn:schemas-microsoft-com:office:word" xmlns:w="http://schemas.openxmlformats.org/wordprocessingml/2006/main" xmlns:w14="http://schemas.microsoft.com/office/word/2010/wordml" xmlns:w15="http://schemas.microsoft.com/office/word/2012/wordml" xmlns:w16cid="http://schemas.microsoft.com/office/word/2016/wordml/cid" xmlns:w16se="http://schemas.microsoft.com/office/word/2015/wordml/symex" xmlns:wpg="http://schemas.microsoft.com/office/word/2010/wordprocessingGroup" xmlns:wpi="http://schemas.microsoft.com/office/word/2010/wordprocessingInk" xmlns:wne="http://schemas.microsoft.com/office/word/2006/wordml" xmlns:wps="http://schemas.microsoft.com/office/word/2010/wordprocessingShape" mc:Ignorable="w14 w15 w16se w16cid wp14">
   <w:p>
     <w:pPr>
@@ -7549,7 +7207,23 @@
         <w:color w:val="7F7F7F" w:themeColor="text1" w:themeTint="80"/>
         <w:sz w:val="44"/>
       </w:rPr>
-      <w:t>VICTOR MIGUEL PEÑASCO ESTÍVALEZ</w:t>
+      <w:t>V</w:t>
+    </w:r>
+    <w:r>
+      <w:rPr>
+        <w:rFonts w:ascii="Circular Spotify Text Black" w:hAnsi="Circular Spotify Text Black" w:cs="Circular Spotify Text Black"/>
+        <w:color w:val="7F7F7F" w:themeColor="text1" w:themeTint="80"/>
+        <w:sz w:val="44"/>
+      </w:rPr>
+      <w:t>Í</w:t>
+    </w:r>
+    <w:r>
+      <w:rPr>
+        <w:rFonts w:ascii="Circular Spotify Text Black" w:hAnsi="Circular Spotify Text Black" w:cs="Circular Spotify Text Black"/>
+        <w:color w:val="7F7F7F" w:themeColor="text1" w:themeTint="80"/>
+        <w:sz w:val="44"/>
+      </w:rPr>
+      <w:t>CTOR MIGUEL PEÑASCO ESTÍVALEZ</w:t>
     </w:r>
   </w:p>
   <w:p>
@@ -7596,36 +7270,6 @@
     </w:p>
   </w:footnote>
 </w:footnotes>
-</file>
-
-<file path=word/header1.xml><?xml version="1.0" encoding="utf-8"?>
-<w:hdr xmlns:wpc="http://schemas.microsoft.com/office/word/2010/wordprocessingCanvas" xmlns:cx="http://schemas.microsoft.com/office/drawing/2014/chartex" xmlns:cx1="http://schemas.microsoft.com/office/drawing/2015/9/8/chartex" xmlns:cx2="http://schemas.microsoft.com/office/drawing/2015/10/21/chartex" xmlns:cx3="http://schemas.microsoft.com/office/drawing/2016/5/9/chartex" xmlns:cx4="http://schemas.microsoft.com/office/drawing/2016/5/10/chartex" xmlns:cx5="http://schemas.microsoft.com/office/drawing/2016/5/11/chartex" xmlns:cx6="http://schemas.microsoft.com/office/drawing/2016/5/12/chartex" xmlns:cx7="http://schemas.microsoft.com/office/drawing/2016/5/13/chartex" xmlns:cx8="http://schemas.microsoft.com/office/drawing/2016/5/14/chartex" xmlns:mc="http://schemas.openxmlformats.org/markup-compatibility/2006" xmlns:aink="http://schemas.microsoft.com/office/drawing/2016/ink" xmlns:am3d="http://schemas.microsoft.com/office/drawing/2017/model3d" xmlns:o="urn:schemas-microsoft-com:office:office" xmlns:r="http://schemas.openxmlformats.org/officeDocument/2006/relationships" xmlns:m="http://schemas.openxmlformats.org/officeDocument/2006/math" xmlns:v="urn:schemas-microsoft-com:vml" xmlns:wp14="http://schemas.microsoft.com/office/word/2010/wordprocessingDrawing" xmlns:wp="http://schemas.openxmlformats.org/drawingml/2006/wordprocessingDrawing" xmlns:w10="urn:schemas-microsoft-com:office:word" xmlns:w="http://schemas.openxmlformats.org/wordprocessingml/2006/main" xmlns:w14="http://schemas.microsoft.com/office/word/2010/wordml" xmlns:w15="http://schemas.microsoft.com/office/word/2012/wordml" xmlns:w16cid="http://schemas.microsoft.com/office/word/2016/wordml/cid" xmlns:w16se="http://schemas.microsoft.com/office/word/2015/wordml/symex" xmlns:wpg="http://schemas.microsoft.com/office/word/2010/wordprocessingGroup" xmlns:wpi="http://schemas.microsoft.com/office/word/2010/wordprocessingInk" xmlns:wne="http://schemas.microsoft.com/office/word/2006/wordml" xmlns:wps="http://schemas.microsoft.com/office/word/2010/wordprocessingShape" mc:Ignorable="w14 w15 w16se w16cid wp14">
-  <w:p>
-    <w:pPr>
-      <w:pStyle w:val="Encabezado"/>
-    </w:pPr>
-  </w:p>
-</w:hdr>
-</file>
-
-<file path=word/header2.xml><?xml version="1.0" encoding="utf-8"?>
-<w:hdr xmlns:wpc="http://schemas.microsoft.com/office/word/2010/wordprocessingCanvas" xmlns:cx="http://schemas.microsoft.com/office/drawing/2014/chartex" xmlns:cx1="http://schemas.microsoft.com/office/drawing/2015/9/8/chartex" xmlns:cx2="http://schemas.microsoft.com/office/drawing/2015/10/21/chartex" xmlns:cx3="http://schemas.microsoft.com/office/drawing/2016/5/9/chartex" xmlns:cx4="http://schemas.microsoft.com/office/drawing/2016/5/10/chartex" xmlns:cx5="http://schemas.microsoft.com/office/drawing/2016/5/11/chartex" xmlns:cx6="http://schemas.microsoft.com/office/drawing/2016/5/12/chartex" xmlns:cx7="http://schemas.microsoft.com/office/drawing/2016/5/13/chartex" xmlns:cx8="http://schemas.microsoft.com/office/drawing/2016/5/14/chartex" xmlns:mc="http://schemas.openxmlformats.org/markup-compatibility/2006" xmlns:aink="http://schemas.microsoft.com/office/drawing/2016/ink" xmlns:am3d="http://schemas.microsoft.com/office/drawing/2017/model3d" xmlns:o="urn:schemas-microsoft-com:office:office" xmlns:r="http://schemas.openxmlformats.org/officeDocument/2006/relationships" xmlns:m="http://schemas.openxmlformats.org/officeDocument/2006/math" xmlns:v="urn:schemas-microsoft-com:vml" xmlns:wp14="http://schemas.microsoft.com/office/word/2010/wordprocessingDrawing" xmlns:wp="http://schemas.openxmlformats.org/drawingml/2006/wordprocessingDrawing" xmlns:w10="urn:schemas-microsoft-com:office:word" xmlns:w="http://schemas.openxmlformats.org/wordprocessingml/2006/main" xmlns:w14="http://schemas.microsoft.com/office/word/2010/wordml" xmlns:w15="http://schemas.microsoft.com/office/word/2012/wordml" xmlns:w16cid="http://schemas.microsoft.com/office/word/2016/wordml/cid" xmlns:w16se="http://schemas.microsoft.com/office/word/2015/wordml/symex" xmlns:wpg="http://schemas.microsoft.com/office/word/2010/wordprocessingGroup" xmlns:wpi="http://schemas.microsoft.com/office/word/2010/wordprocessingInk" xmlns:wne="http://schemas.microsoft.com/office/word/2006/wordml" xmlns:wps="http://schemas.microsoft.com/office/word/2010/wordprocessingShape" mc:Ignorable="w14 w15 w16se w16cid wp14">
-  <w:p>
-    <w:pPr>
-      <w:pStyle w:val="Encabezado"/>
-    </w:pPr>
-  </w:p>
-</w:hdr>
-</file>
-
-<file path=word/header3.xml><?xml version="1.0" encoding="utf-8"?>
-<w:hdr xmlns:wpc="http://schemas.microsoft.com/office/word/2010/wordprocessingCanvas" xmlns:cx="http://schemas.microsoft.com/office/drawing/2014/chartex" xmlns:cx1="http://schemas.microsoft.com/office/drawing/2015/9/8/chartex" xmlns:cx2="http://schemas.microsoft.com/office/drawing/2015/10/21/chartex" xmlns:cx3="http://schemas.microsoft.com/office/drawing/2016/5/9/chartex" xmlns:cx4="http://schemas.microsoft.com/office/drawing/2016/5/10/chartex" xmlns:cx5="http://schemas.microsoft.com/office/drawing/2016/5/11/chartex" xmlns:cx6="http://schemas.microsoft.com/office/drawing/2016/5/12/chartex" xmlns:cx7="http://schemas.microsoft.com/office/drawing/2016/5/13/chartex" xmlns:cx8="http://schemas.microsoft.com/office/drawing/2016/5/14/chartex" xmlns:mc="http://schemas.openxmlformats.org/markup-compatibility/2006" xmlns:aink="http://schemas.microsoft.com/office/drawing/2016/ink" xmlns:am3d="http://schemas.microsoft.com/office/drawing/2017/model3d" xmlns:o="urn:schemas-microsoft-com:office:office" xmlns:r="http://schemas.openxmlformats.org/officeDocument/2006/relationships" xmlns:m="http://schemas.openxmlformats.org/officeDocument/2006/math" xmlns:v="urn:schemas-microsoft-com:vml" xmlns:wp14="http://schemas.microsoft.com/office/word/2010/wordprocessingDrawing" xmlns:wp="http://schemas.openxmlformats.org/drawingml/2006/wordprocessingDrawing" xmlns:w10="urn:schemas-microsoft-com:office:word" xmlns:w="http://schemas.openxmlformats.org/wordprocessingml/2006/main" xmlns:w14="http://schemas.microsoft.com/office/word/2010/wordml" xmlns:w15="http://schemas.microsoft.com/office/word/2012/wordml" xmlns:w16cid="http://schemas.microsoft.com/office/word/2016/wordml/cid" xmlns:w16se="http://schemas.microsoft.com/office/word/2015/wordml/symex" xmlns:wpg="http://schemas.microsoft.com/office/word/2010/wordprocessingGroup" xmlns:wpi="http://schemas.microsoft.com/office/word/2010/wordprocessingInk" xmlns:wne="http://schemas.microsoft.com/office/word/2006/wordml" xmlns:wps="http://schemas.microsoft.com/office/word/2010/wordprocessingShape" mc:Ignorable="w14 w15 w16se w16cid wp14">
-  <w:p>
-    <w:pPr>
-      <w:pStyle w:val="Encabezado"/>
-    </w:pPr>
-  </w:p>
-</w:hdr>
 </file>
 
 <file path=word/styles.xml><?xml version="1.0" encoding="utf-8"?>
@@ -8752,7 +8396,7 @@
 </file>
 
 <file path=customXml/itemProps1.xml><?xml version="1.0" encoding="utf-8"?>
-<ds:datastoreItem xmlns:ds="http://schemas.openxmlformats.org/officeDocument/2006/customXml" ds:itemID="{D2F9E21F-833A-4775-8134-EC8546F6EF3D}">
+<ds:datastoreItem xmlns:ds="http://schemas.openxmlformats.org/officeDocument/2006/customXml" ds:itemID="{6146309E-B653-46F8-A51A-C377A14CC1D9}">
   <ds:schemaRefs>
     <ds:schemaRef ds:uri="http://schemas.openxmlformats.org/officeDocument/2006/bibliography"/>
   </ds:schemaRefs>

</xml_diff>